<commit_message>
Added the specifications as given in the question
</commit_message>
<xml_diff>
--- a/Benchmark_Report.docx
+++ b/Benchmark_Report.docx
@@ -3,9 +3,516 @@
 <w:document xmlns:wpc="http://schemas.microsoft.com/office/word/2010/wordprocessingCanvas" xmlns:cx="http://schemas.microsoft.com/office/drawing/2014/chartex" xmlns:cx1="http://schemas.microsoft.com/office/drawing/2015/9/8/chartex" xmlns:cx2="http://schemas.microsoft.com/office/drawing/2015/10/21/chartex" xmlns:cx3="http://schemas.microsoft.com/office/drawing/2016/5/9/chartex" xmlns:cx4="http://schemas.microsoft.com/office/drawing/2016/5/10/chartex" xmlns:cx5="http://schemas.microsoft.com/office/drawing/2016/5/11/chartex" xmlns:cx6="http://schemas.microsoft.com/office/drawing/2016/5/12/chartex" xmlns:cx7="http://schemas.microsoft.com/office/drawing/2016/5/13/chartex" xmlns:cx8="http://schemas.microsoft.com/office/drawing/2016/5/14/chartex" xmlns:mc="http://schemas.openxmlformats.org/markup-compatibility/2006" xmlns:aink="http://schemas.microsoft.com/office/drawing/2016/ink" xmlns:am3d="http://schemas.microsoft.com/office/drawing/2017/model3d" xmlns:o="urn:schemas-microsoft-com:office:office" xmlns:r="http://schemas.openxmlformats.org/officeDocument/2006/relationships" xmlns:m="http://schemas.openxmlformats.org/officeDocument/2006/math" xmlns:v="urn:schemas-microsoft-com:vml" xmlns:wp14="http://schemas.microsoft.com/office/word/2010/wordprocessingDrawing" xmlns:wp="http://schemas.openxmlformats.org/drawingml/2006/wordprocessingDrawing" xmlns:w10="urn:schemas-microsoft-com:office:word" xmlns:w="http://schemas.openxmlformats.org/wordprocessingml/2006/main" xmlns:w14="http://schemas.microsoft.com/office/word/2010/wordml" xmlns:w15="http://schemas.microsoft.com/office/word/2012/wordml" xmlns:w16cid="http://schemas.microsoft.com/office/word/2016/wordml/cid" xmlns:w16se="http://schemas.microsoft.com/office/word/2015/wordml/symex" xmlns:wpg="http://schemas.microsoft.com/office/word/2010/wordprocessingGroup" xmlns:wpi="http://schemas.microsoft.com/office/word/2010/wordprocessingInk" xmlns:wne="http://schemas.microsoft.com/office/word/2006/wordml" xmlns:wps="http://schemas.microsoft.com/office/word/2010/wordprocessingShape" mc:Ignorable="w14 w15 w16se w16cid wp14">
   <w:body>
     <w:p>
+      <w:pPr>
+        <w:spacing w:line="276" w:lineRule="auto"/>
+        <w:rPr>
+          <w:rFonts w:asciiTheme="majorHAnsi" w:hAnsiTheme="majorHAnsi" w:cstheme="majorHAnsi"/>
+        </w:rPr>
+      </w:pPr>
+      <w:r>
+        <w:rPr>
+          <w:rFonts w:asciiTheme="majorHAnsi" w:hAnsiTheme="majorHAnsi" w:cstheme="majorHAnsi"/>
+        </w:rPr>
+        <w:t>Specification of my computer:</w:t>
+      </w:r>
+    </w:p>
+    <w:p>
+      <w:pPr>
+        <w:spacing w:line="276" w:lineRule="auto"/>
+        <w:rPr>
+          <w:rFonts w:asciiTheme="majorHAnsi" w:hAnsiTheme="majorHAnsi" w:cstheme="majorHAnsi"/>
+        </w:rPr>
+      </w:pPr>
+    </w:p>
+    <w:p>
+      <w:pPr>
+        <w:pStyle w:val="ListParagraph"/>
+        <w:numPr>
+          <w:ilvl w:val="0"/>
+          <w:numId w:val="1"/>
+        </w:numPr>
+        <w:spacing w:line="276" w:lineRule="auto"/>
+        <w:rPr>
+          <w:rFonts w:asciiTheme="majorHAnsi" w:eastAsia="Times New Roman" w:hAnsiTheme="majorHAnsi" w:cstheme="majorHAnsi"/>
+        </w:rPr>
+      </w:pPr>
+      <w:r>
+        <w:rPr>
+          <w:rFonts w:asciiTheme="majorHAnsi" w:eastAsia="Times New Roman" w:hAnsiTheme="majorHAnsi" w:cstheme="majorHAnsi"/>
+        </w:rPr>
+        <w:t xml:space="preserve">The brand of CPU (Intel or AMD)  </w:t>
+      </w:r>
+      <w:r>
+        <w:rPr>
+          <w:rFonts w:asciiTheme="majorHAnsi" w:eastAsia="Times New Roman" w:hAnsiTheme="majorHAnsi" w:cstheme="majorHAnsi"/>
+        </w:rPr>
+        <w:tab/>
+      </w:r>
+      <w:r>
+        <w:rPr>
+          <w:rFonts w:asciiTheme="majorHAnsi" w:eastAsia="Times New Roman" w:hAnsiTheme="majorHAnsi" w:cstheme="majorHAnsi"/>
+        </w:rPr>
+        <w:tab/>
+      </w:r>
+      <w:r>
+        <w:rPr>
+          <w:rFonts w:asciiTheme="majorHAnsi" w:eastAsia="Times New Roman" w:hAnsiTheme="majorHAnsi" w:cstheme="majorHAnsi"/>
+        </w:rPr>
+        <w:tab/>
+      </w:r>
+      <w:r>
+        <w:rPr>
+          <w:rFonts w:asciiTheme="majorHAnsi" w:eastAsia="Times New Roman" w:hAnsiTheme="majorHAnsi" w:cstheme="majorHAnsi"/>
+        </w:rPr>
+        <w:tab/>
+      </w:r>
       <w:bookmarkStart w:id="0" w:name="_GoBack"/>
       <w:bookmarkEnd w:id="0"/>
     </w:p>
+    <w:p>
+      <w:pPr>
+        <w:pStyle w:val="ListParagraph"/>
+        <w:numPr>
+          <w:ilvl w:val="0"/>
+          <w:numId w:val="1"/>
+        </w:numPr>
+        <w:spacing w:line="276" w:lineRule="auto"/>
+        <w:rPr>
+          <w:rFonts w:asciiTheme="majorHAnsi" w:eastAsia="Times New Roman" w:hAnsiTheme="majorHAnsi" w:cstheme="majorHAnsi"/>
+          <w:color w:val="FF0000"/>
+        </w:rPr>
+      </w:pPr>
+      <w:r>
+        <w:rPr>
+          <w:rFonts w:asciiTheme="majorHAnsi" w:eastAsia="Times New Roman" w:hAnsiTheme="majorHAnsi" w:cstheme="majorHAnsi"/>
+        </w:rPr>
+        <w:t xml:space="preserve">The model of CPU (e.g. Intel i7-9700K Coffee Lake)    </w:t>
+      </w:r>
+      <w:r>
+        <w:rPr>
+          <w:rFonts w:asciiTheme="majorHAnsi" w:eastAsia="Times New Roman" w:hAnsiTheme="majorHAnsi" w:cstheme="majorHAnsi"/>
+        </w:rPr>
+        <w:tab/>
+      </w:r>
+    </w:p>
+    <w:p>
+      <w:pPr>
+        <w:pStyle w:val="ListParagraph"/>
+        <w:numPr>
+          <w:ilvl w:val="0"/>
+          <w:numId w:val="1"/>
+        </w:numPr>
+        <w:spacing w:line="276" w:lineRule="auto"/>
+        <w:rPr>
+          <w:rFonts w:asciiTheme="majorHAnsi" w:eastAsia="Times New Roman" w:hAnsiTheme="majorHAnsi" w:cstheme="majorHAnsi"/>
+        </w:rPr>
+      </w:pPr>
+      <w:r>
+        <w:rPr>
+          <w:rFonts w:asciiTheme="majorHAnsi" w:eastAsia="Times New Roman" w:hAnsiTheme="majorHAnsi" w:cstheme="majorHAnsi"/>
+        </w:rPr>
+        <w:t xml:space="preserve">The number of cores on CPU   </w:t>
+      </w:r>
+      <w:r>
+        <w:rPr>
+          <w:rFonts w:asciiTheme="majorHAnsi" w:eastAsia="Times New Roman" w:hAnsiTheme="majorHAnsi" w:cstheme="majorHAnsi"/>
+        </w:rPr>
+        <w:tab/>
+      </w:r>
+      <w:r>
+        <w:rPr>
+          <w:rFonts w:asciiTheme="majorHAnsi" w:eastAsia="Times New Roman" w:hAnsiTheme="majorHAnsi" w:cstheme="majorHAnsi"/>
+        </w:rPr>
+        <w:tab/>
+      </w:r>
+      <w:r>
+        <w:rPr>
+          <w:rFonts w:asciiTheme="majorHAnsi" w:eastAsia="Times New Roman" w:hAnsiTheme="majorHAnsi" w:cstheme="majorHAnsi"/>
+        </w:rPr>
+        <w:tab/>
+      </w:r>
+      <w:r>
+        <w:rPr>
+          <w:rFonts w:asciiTheme="majorHAnsi" w:eastAsia="Times New Roman" w:hAnsiTheme="majorHAnsi" w:cstheme="majorHAnsi"/>
+        </w:rPr>
+        <w:tab/>
+      </w:r>
+    </w:p>
+    <w:p>
+      <w:pPr>
+        <w:pStyle w:val="ListParagraph"/>
+        <w:numPr>
+          <w:ilvl w:val="0"/>
+          <w:numId w:val="1"/>
+        </w:numPr>
+        <w:spacing w:line="276" w:lineRule="auto"/>
+        <w:rPr>
+          <w:rFonts w:asciiTheme="majorHAnsi" w:eastAsia="Times New Roman" w:hAnsiTheme="majorHAnsi" w:cstheme="majorHAnsi"/>
+        </w:rPr>
+      </w:pPr>
+      <w:r>
+        <w:rPr>
+          <w:rFonts w:asciiTheme="majorHAnsi" w:eastAsia="Times New Roman" w:hAnsiTheme="majorHAnsi" w:cstheme="majorHAnsi"/>
+        </w:rPr>
+        <w:t xml:space="preserve">The clock rate of CPU in GHz  </w:t>
+      </w:r>
+      <w:r>
+        <w:rPr>
+          <w:rFonts w:asciiTheme="majorHAnsi" w:eastAsia="Times New Roman" w:hAnsiTheme="majorHAnsi" w:cstheme="majorHAnsi"/>
+        </w:rPr>
+        <w:tab/>
+      </w:r>
+      <w:r>
+        <w:rPr>
+          <w:rFonts w:asciiTheme="majorHAnsi" w:eastAsia="Times New Roman" w:hAnsiTheme="majorHAnsi" w:cstheme="majorHAnsi"/>
+        </w:rPr>
+        <w:tab/>
+      </w:r>
+      <w:r>
+        <w:rPr>
+          <w:rFonts w:asciiTheme="majorHAnsi" w:eastAsia="Times New Roman" w:hAnsiTheme="majorHAnsi" w:cstheme="majorHAnsi"/>
+        </w:rPr>
+        <w:tab/>
+      </w:r>
+      <w:r>
+        <w:rPr>
+          <w:rFonts w:asciiTheme="majorHAnsi" w:eastAsia="Times New Roman" w:hAnsiTheme="majorHAnsi" w:cstheme="majorHAnsi"/>
+        </w:rPr>
+        <w:tab/>
+      </w:r>
+    </w:p>
+    <w:p>
+      <w:pPr>
+        <w:pStyle w:val="ListParagraph"/>
+        <w:numPr>
+          <w:ilvl w:val="0"/>
+          <w:numId w:val="1"/>
+        </w:numPr>
+        <w:spacing w:line="276" w:lineRule="auto"/>
+        <w:rPr>
+          <w:rFonts w:asciiTheme="majorHAnsi" w:eastAsia="Times New Roman" w:hAnsiTheme="majorHAnsi" w:cstheme="majorHAnsi"/>
+        </w:rPr>
+      </w:pPr>
+      <w:r>
+        <w:rPr>
+          <w:rFonts w:asciiTheme="majorHAnsi" w:eastAsia="Times New Roman" w:hAnsiTheme="majorHAnsi" w:cstheme="majorHAnsi"/>
+        </w:rPr>
+        <w:t xml:space="preserve">The amount of memory in GB   </w:t>
+      </w:r>
+      <w:r>
+        <w:rPr>
+          <w:rFonts w:asciiTheme="majorHAnsi" w:eastAsia="Times New Roman" w:hAnsiTheme="majorHAnsi" w:cstheme="majorHAnsi"/>
+        </w:rPr>
+        <w:tab/>
+      </w:r>
+      <w:r>
+        <w:rPr>
+          <w:rFonts w:asciiTheme="majorHAnsi" w:eastAsia="Times New Roman" w:hAnsiTheme="majorHAnsi" w:cstheme="majorHAnsi"/>
+        </w:rPr>
+        <w:tab/>
+      </w:r>
+      <w:r>
+        <w:rPr>
+          <w:rFonts w:asciiTheme="majorHAnsi" w:eastAsia="Times New Roman" w:hAnsiTheme="majorHAnsi" w:cstheme="majorHAnsi"/>
+        </w:rPr>
+        <w:tab/>
+      </w:r>
+      <w:r>
+        <w:rPr>
+          <w:rFonts w:asciiTheme="majorHAnsi" w:eastAsia="Times New Roman" w:hAnsiTheme="majorHAnsi" w:cstheme="majorHAnsi"/>
+        </w:rPr>
+        <w:tab/>
+      </w:r>
+    </w:p>
+    <w:p>
+      <w:pPr>
+        <w:pStyle w:val="ListParagraph"/>
+        <w:numPr>
+          <w:ilvl w:val="0"/>
+          <w:numId w:val="1"/>
+        </w:numPr>
+        <w:spacing w:line="276" w:lineRule="auto"/>
+        <w:rPr>
+          <w:rFonts w:asciiTheme="majorHAnsi" w:eastAsia="Times New Roman" w:hAnsiTheme="majorHAnsi" w:cstheme="majorHAnsi"/>
+        </w:rPr>
+      </w:pPr>
+      <w:r>
+        <w:rPr>
+          <w:rFonts w:asciiTheme="majorHAnsi" w:eastAsia="Times New Roman" w:hAnsiTheme="majorHAnsi" w:cstheme="majorHAnsi"/>
+        </w:rPr>
+        <w:t xml:space="preserve">The speed of memory (for example: DDR4 3200)  </w:t>
+      </w:r>
+      <w:r>
+        <w:rPr>
+          <w:rFonts w:asciiTheme="majorHAnsi" w:eastAsia="Times New Roman" w:hAnsiTheme="majorHAnsi" w:cstheme="majorHAnsi"/>
+        </w:rPr>
+        <w:tab/>
+      </w:r>
+      <w:r>
+        <w:rPr>
+          <w:rFonts w:asciiTheme="majorHAnsi" w:eastAsia="Times New Roman" w:hAnsiTheme="majorHAnsi" w:cstheme="majorHAnsi"/>
+        </w:rPr>
+        <w:t xml:space="preserve">              </w:t>
+      </w:r>
+    </w:p>
+    <w:p>
+      <w:pPr>
+        <w:pStyle w:val="ListParagraph"/>
+        <w:numPr>
+          <w:ilvl w:val="0"/>
+          <w:numId w:val="1"/>
+        </w:numPr>
+        <w:spacing w:line="276" w:lineRule="auto"/>
+        <w:rPr>
+          <w:rFonts w:asciiTheme="majorHAnsi" w:eastAsia="Times New Roman" w:hAnsiTheme="majorHAnsi" w:cstheme="majorHAnsi"/>
+        </w:rPr>
+      </w:pPr>
+      <w:r>
+        <w:rPr>
+          <w:rFonts w:asciiTheme="majorHAnsi" w:eastAsia="Times New Roman" w:hAnsiTheme="majorHAnsi" w:cstheme="majorHAnsi"/>
+        </w:rPr>
+        <w:t xml:space="preserve">The capacity of hard drive                 </w:t>
+      </w:r>
+      <w:r>
+        <w:rPr>
+          <w:rFonts w:asciiTheme="majorHAnsi" w:eastAsia="Times New Roman" w:hAnsiTheme="majorHAnsi" w:cstheme="majorHAnsi"/>
+        </w:rPr>
+        <w:tab/>
+      </w:r>
+      <w:r>
+        <w:rPr>
+          <w:rFonts w:asciiTheme="majorHAnsi" w:eastAsia="Times New Roman" w:hAnsiTheme="majorHAnsi" w:cstheme="majorHAnsi"/>
+        </w:rPr>
+        <w:tab/>
+      </w:r>
+      <w:r>
+        <w:rPr>
+          <w:rFonts w:asciiTheme="majorHAnsi" w:eastAsia="Times New Roman" w:hAnsiTheme="majorHAnsi" w:cstheme="majorHAnsi"/>
+        </w:rPr>
+        <w:tab/>
+      </w:r>
+      <w:r>
+        <w:rPr>
+          <w:rFonts w:asciiTheme="majorHAnsi" w:eastAsia="Times New Roman" w:hAnsiTheme="majorHAnsi" w:cstheme="majorHAnsi"/>
+        </w:rPr>
+        <w:tab/>
+      </w:r>
+    </w:p>
+    <w:p>
+      <w:pPr>
+        <w:pStyle w:val="ListParagraph"/>
+        <w:numPr>
+          <w:ilvl w:val="0"/>
+          <w:numId w:val="1"/>
+        </w:numPr>
+        <w:spacing w:line="276" w:lineRule="auto"/>
+        <w:rPr>
+          <w:rFonts w:asciiTheme="majorHAnsi" w:eastAsia="Times New Roman" w:hAnsiTheme="majorHAnsi" w:cstheme="majorHAnsi"/>
+        </w:rPr>
+      </w:pPr>
+      <w:r>
+        <w:rPr>
+          <w:rFonts w:asciiTheme="majorHAnsi" w:eastAsia="Times New Roman" w:hAnsiTheme="majorHAnsi" w:cstheme="majorHAnsi"/>
+        </w:rPr>
+        <w:t xml:space="preserve">The type of hard drive: magnetic or SSD </w:t>
+      </w:r>
+    </w:p>
+    <w:p>
+      <w:pPr>
+        <w:pStyle w:val="ListParagraph"/>
+        <w:numPr>
+          <w:ilvl w:val="1"/>
+          <w:numId w:val="1"/>
+        </w:numPr>
+        <w:spacing w:line="276" w:lineRule="auto"/>
+        <w:rPr>
+          <w:rFonts w:asciiTheme="majorHAnsi" w:eastAsia="Times New Roman" w:hAnsiTheme="majorHAnsi" w:cstheme="majorHAnsi"/>
+        </w:rPr>
+      </w:pPr>
+      <w:r>
+        <w:rPr>
+          <w:rFonts w:asciiTheme="majorHAnsi" w:eastAsia="Times New Roman" w:hAnsiTheme="majorHAnsi" w:cstheme="majorHAnsi"/>
+        </w:rPr>
+        <w:t xml:space="preserve">For magnetic hard drive, provide </w:t>
+      </w:r>
+    </w:p>
+    <w:p>
+      <w:pPr>
+        <w:pStyle w:val="ListParagraph"/>
+        <w:numPr>
+          <w:ilvl w:val="0"/>
+          <w:numId w:val="2"/>
+        </w:numPr>
+        <w:spacing w:line="276" w:lineRule="auto"/>
+        <w:rPr>
+          <w:rFonts w:asciiTheme="majorHAnsi" w:eastAsia="Times New Roman" w:hAnsiTheme="majorHAnsi" w:cstheme="majorHAnsi"/>
+        </w:rPr>
+      </w:pPr>
+      <w:r>
+        <w:rPr>
+          <w:rFonts w:asciiTheme="majorHAnsi" w:eastAsia="Times New Roman" w:hAnsiTheme="majorHAnsi" w:cstheme="majorHAnsi"/>
+        </w:rPr>
+        <w:t xml:space="preserve">The RPM </w:t>
+      </w:r>
+      <w:proofErr w:type="gramStart"/>
+      <w:r>
+        <w:rPr>
+          <w:rFonts w:asciiTheme="majorHAnsi" w:eastAsia="Times New Roman" w:hAnsiTheme="majorHAnsi" w:cstheme="majorHAnsi"/>
+        </w:rPr>
+        <w:t>number</w:t>
+      </w:r>
+      <w:proofErr w:type="gramEnd"/>
+      <w:r>
+        <w:rPr>
+          <w:rFonts w:asciiTheme="majorHAnsi" w:eastAsia="Times New Roman" w:hAnsiTheme="majorHAnsi" w:cstheme="majorHAnsi"/>
+        </w:rPr>
+        <w:t xml:space="preserve"> </w:t>
+      </w:r>
+    </w:p>
+    <w:p>
+      <w:pPr>
+        <w:pStyle w:val="ListParagraph"/>
+        <w:numPr>
+          <w:ilvl w:val="0"/>
+          <w:numId w:val="2"/>
+        </w:numPr>
+        <w:spacing w:line="276" w:lineRule="auto"/>
+        <w:rPr>
+          <w:rFonts w:asciiTheme="majorHAnsi" w:eastAsia="Times New Roman" w:hAnsiTheme="majorHAnsi" w:cstheme="majorHAnsi"/>
+        </w:rPr>
+      </w:pPr>
+      <w:r>
+        <w:rPr>
+          <w:rFonts w:asciiTheme="majorHAnsi" w:eastAsia="Times New Roman" w:hAnsiTheme="majorHAnsi" w:cstheme="majorHAnsi"/>
+        </w:rPr>
+        <w:t>Cache size</w:t>
+      </w:r>
+    </w:p>
+    <w:p>
+      <w:pPr>
+        <w:pStyle w:val="ListParagraph"/>
+        <w:numPr>
+          <w:ilvl w:val="0"/>
+          <w:numId w:val="2"/>
+        </w:numPr>
+        <w:spacing w:line="276" w:lineRule="auto"/>
+        <w:rPr>
+          <w:rFonts w:asciiTheme="majorHAnsi" w:eastAsia="Times New Roman" w:hAnsiTheme="majorHAnsi" w:cstheme="majorHAnsi"/>
+        </w:rPr>
+      </w:pPr>
+      <w:r>
+        <w:rPr>
+          <w:rFonts w:asciiTheme="majorHAnsi" w:eastAsia="Times New Roman" w:hAnsiTheme="majorHAnsi" w:cstheme="majorHAnsi"/>
+        </w:rPr>
+        <w:t xml:space="preserve">Average latency </w:t>
+      </w:r>
+    </w:p>
+    <w:p>
+      <w:pPr>
+        <w:pStyle w:val="ListParagraph"/>
+        <w:spacing w:line="276" w:lineRule="auto"/>
+        <w:ind w:left="1497"/>
+        <w:rPr>
+          <w:rFonts w:asciiTheme="majorHAnsi" w:eastAsia="Times New Roman" w:hAnsiTheme="majorHAnsi" w:cstheme="majorHAnsi"/>
+        </w:rPr>
+      </w:pPr>
+    </w:p>
+    <w:p>
+      <w:pPr>
+        <w:pStyle w:val="ListParagraph"/>
+        <w:numPr>
+          <w:ilvl w:val="1"/>
+          <w:numId w:val="1"/>
+        </w:numPr>
+        <w:spacing w:line="276" w:lineRule="auto"/>
+        <w:rPr>
+          <w:rFonts w:asciiTheme="majorHAnsi" w:eastAsia="Times New Roman" w:hAnsiTheme="majorHAnsi" w:cstheme="majorHAnsi"/>
+        </w:rPr>
+      </w:pPr>
+      <w:r>
+        <w:rPr>
+          <w:rFonts w:asciiTheme="majorHAnsi" w:eastAsia="Times New Roman" w:hAnsiTheme="majorHAnsi" w:cstheme="majorHAnsi"/>
+        </w:rPr>
+        <w:t>For SSD, provide</w:t>
+      </w:r>
+    </w:p>
+    <w:p>
+      <w:pPr>
+        <w:pStyle w:val="ListParagraph"/>
+        <w:numPr>
+          <w:ilvl w:val="2"/>
+          <w:numId w:val="1"/>
+        </w:numPr>
+        <w:spacing w:line="276" w:lineRule="auto"/>
+        <w:rPr>
+          <w:rFonts w:asciiTheme="majorHAnsi" w:eastAsia="Times New Roman" w:hAnsiTheme="majorHAnsi" w:cstheme="majorHAnsi"/>
+        </w:rPr>
+      </w:pPr>
+      <w:r>
+        <w:rPr>
+          <w:rFonts w:asciiTheme="majorHAnsi" w:eastAsia="Times New Roman" w:hAnsiTheme="majorHAnsi" w:cstheme="majorHAnsi"/>
+        </w:rPr>
+        <w:t xml:space="preserve">Max sequential read speed </w:t>
+      </w:r>
+    </w:p>
+    <w:p>
+      <w:pPr>
+        <w:pStyle w:val="ListParagraph"/>
+        <w:numPr>
+          <w:ilvl w:val="0"/>
+          <w:numId w:val="2"/>
+        </w:numPr>
+        <w:spacing w:line="276" w:lineRule="auto"/>
+        <w:rPr>
+          <w:rFonts w:asciiTheme="majorHAnsi" w:eastAsia="Times New Roman" w:hAnsiTheme="majorHAnsi" w:cstheme="majorHAnsi"/>
+        </w:rPr>
+      </w:pPr>
+      <w:r>
+        <w:rPr>
+          <w:rFonts w:asciiTheme="majorHAnsi" w:eastAsia="Times New Roman" w:hAnsiTheme="majorHAnsi" w:cstheme="majorHAnsi"/>
+        </w:rPr>
+        <w:t xml:space="preserve">Max sequential write speed </w:t>
+      </w:r>
+    </w:p>
+    <w:p>
+      <w:pPr>
+        <w:pStyle w:val="ListParagraph"/>
+        <w:numPr>
+          <w:ilvl w:val="0"/>
+          <w:numId w:val="2"/>
+        </w:numPr>
+        <w:spacing w:line="276" w:lineRule="auto"/>
+        <w:rPr>
+          <w:rFonts w:asciiTheme="majorHAnsi" w:eastAsia="Times New Roman" w:hAnsiTheme="majorHAnsi" w:cstheme="majorHAnsi"/>
+        </w:rPr>
+      </w:pPr>
+      <w:r>
+        <w:rPr>
+          <w:rFonts w:asciiTheme="majorHAnsi" w:eastAsia="Times New Roman" w:hAnsiTheme="majorHAnsi" w:cstheme="majorHAnsi"/>
+        </w:rPr>
+        <w:t>Max random read speed</w:t>
+      </w:r>
+    </w:p>
+    <w:p>
+      <w:pPr>
+        <w:pStyle w:val="ListParagraph"/>
+        <w:numPr>
+          <w:ilvl w:val="0"/>
+          <w:numId w:val="2"/>
+        </w:numPr>
+        <w:spacing w:line="276" w:lineRule="auto"/>
+        <w:rPr>
+          <w:rFonts w:asciiTheme="majorHAnsi" w:eastAsia="Times New Roman" w:hAnsiTheme="majorHAnsi" w:cstheme="majorHAnsi"/>
+        </w:rPr>
+      </w:pPr>
+      <w:r>
+        <w:rPr>
+          <w:rFonts w:asciiTheme="majorHAnsi" w:eastAsia="Times New Roman" w:hAnsiTheme="majorHAnsi" w:cstheme="majorHAnsi"/>
+        </w:rPr>
+        <w:t>Max random write speed</w:t>
+      </w:r>
+    </w:p>
+    <w:p/>
     <w:sectPr>
       <w:pgSz w:w="12240" w:h="15840"/>
       <w:pgMar w:top="1440" w:right="1440" w:bottom="1440" w:left="1440" w:header="720" w:footer="720" w:gutter="0"/>
@@ -14,6 +521,243 @@
     </w:sectPr>
   </w:body>
 </w:document>
+</file>
+
+<file path=word/numbering.xml><?xml version="1.0" encoding="utf-8"?>
+<w:numbering xmlns:wpc="http://schemas.microsoft.com/office/word/2010/wordprocessingCanvas" xmlns:cx="http://schemas.microsoft.com/office/drawing/2014/chartex" xmlns:cx1="http://schemas.microsoft.com/office/drawing/2015/9/8/chartex" xmlns:cx2="http://schemas.microsoft.com/office/drawing/2015/10/21/chartex" xmlns:cx3="http://schemas.microsoft.com/office/drawing/2016/5/9/chartex" xmlns:cx4="http://schemas.microsoft.com/office/drawing/2016/5/10/chartex" xmlns:cx5="http://schemas.microsoft.com/office/drawing/2016/5/11/chartex" xmlns:cx6="http://schemas.microsoft.com/office/drawing/2016/5/12/chartex" xmlns:cx7="http://schemas.microsoft.com/office/drawing/2016/5/13/chartex" xmlns:cx8="http://schemas.microsoft.com/office/drawing/2016/5/14/chartex" xmlns:mc="http://schemas.openxmlformats.org/markup-compatibility/2006" xmlns:aink="http://schemas.microsoft.com/office/drawing/2016/ink" xmlns:am3d="http://schemas.microsoft.com/office/drawing/2017/model3d" xmlns:o="urn:schemas-microsoft-com:office:office" xmlns:r="http://schemas.openxmlformats.org/officeDocument/2006/relationships" xmlns:m="http://schemas.openxmlformats.org/officeDocument/2006/math" xmlns:v="urn:schemas-microsoft-com:vml" xmlns:wp14="http://schemas.microsoft.com/office/word/2010/wordprocessingDrawing" xmlns:wp="http://schemas.openxmlformats.org/drawingml/2006/wordprocessingDrawing" xmlns:w10="urn:schemas-microsoft-com:office:word" xmlns:w="http://schemas.openxmlformats.org/wordprocessingml/2006/main" xmlns:w14="http://schemas.microsoft.com/office/word/2010/wordml" xmlns:w15="http://schemas.microsoft.com/office/word/2012/wordml" xmlns:w16cid="http://schemas.microsoft.com/office/word/2016/wordml/cid" xmlns:w16se="http://schemas.microsoft.com/office/word/2015/wordml/symex" xmlns:wpg="http://schemas.microsoft.com/office/word/2010/wordprocessingGroup" xmlns:wpi="http://schemas.microsoft.com/office/word/2010/wordprocessingInk" xmlns:wne="http://schemas.microsoft.com/office/word/2006/wordml" xmlns:wps="http://schemas.microsoft.com/office/word/2010/wordprocessingShape" mc:Ignorable="w14 w15 w16se w16cid wp14">
+  <w:abstractNum w:abstractNumId="0" w15:restartNumberingAfterBreak="0">
+    <w:nsid w:val="0B184CFA"/>
+    <w:multiLevelType w:val="hybridMultilevel"/>
+    <w:tmpl w:val="B3C4EFF2"/>
+    <w:lvl w:ilvl="0" w:tplc="04090001">
+      <w:start w:val="1"/>
+      <w:numFmt w:val="bullet"/>
+      <w:lvlText w:val=""/>
+      <w:lvlJc w:val="left"/>
+      <w:pPr>
+        <w:ind w:left="777" w:hanging="360"/>
+      </w:pPr>
+      <w:rPr>
+        <w:rFonts w:ascii="Symbol" w:hAnsi="Symbol" w:hint="default"/>
+      </w:rPr>
+    </w:lvl>
+    <w:lvl w:ilvl="1" w:tplc="04090003">
+      <w:start w:val="1"/>
+      <w:numFmt w:val="bullet"/>
+      <w:lvlText w:val="o"/>
+      <w:lvlJc w:val="left"/>
+      <w:pPr>
+        <w:ind w:left="1497" w:hanging="360"/>
+      </w:pPr>
+      <w:rPr>
+        <w:rFonts w:ascii="Courier New" w:hAnsi="Courier New" w:cs="Courier New" w:hint="default"/>
+      </w:rPr>
+    </w:lvl>
+    <w:lvl w:ilvl="2" w:tplc="04090005">
+      <w:start w:val="1"/>
+      <w:numFmt w:val="bullet"/>
+      <w:lvlText w:val=""/>
+      <w:lvlJc w:val="left"/>
+      <w:pPr>
+        <w:ind w:left="2217" w:hanging="360"/>
+      </w:pPr>
+      <w:rPr>
+        <w:rFonts w:ascii="Wingdings" w:hAnsi="Wingdings" w:hint="default"/>
+      </w:rPr>
+    </w:lvl>
+    <w:lvl w:ilvl="3" w:tplc="04090001" w:tentative="1">
+      <w:start w:val="1"/>
+      <w:numFmt w:val="bullet"/>
+      <w:lvlText w:val=""/>
+      <w:lvlJc w:val="left"/>
+      <w:pPr>
+        <w:ind w:left="2937" w:hanging="360"/>
+      </w:pPr>
+      <w:rPr>
+        <w:rFonts w:ascii="Symbol" w:hAnsi="Symbol" w:hint="default"/>
+      </w:rPr>
+    </w:lvl>
+    <w:lvl w:ilvl="4" w:tplc="04090003" w:tentative="1">
+      <w:start w:val="1"/>
+      <w:numFmt w:val="bullet"/>
+      <w:lvlText w:val="o"/>
+      <w:lvlJc w:val="left"/>
+      <w:pPr>
+        <w:ind w:left="3657" w:hanging="360"/>
+      </w:pPr>
+      <w:rPr>
+        <w:rFonts w:ascii="Courier New" w:hAnsi="Courier New" w:cs="Courier New" w:hint="default"/>
+      </w:rPr>
+    </w:lvl>
+    <w:lvl w:ilvl="5" w:tplc="04090005" w:tentative="1">
+      <w:start w:val="1"/>
+      <w:numFmt w:val="bullet"/>
+      <w:lvlText w:val=""/>
+      <w:lvlJc w:val="left"/>
+      <w:pPr>
+        <w:ind w:left="4377" w:hanging="360"/>
+      </w:pPr>
+      <w:rPr>
+        <w:rFonts w:ascii="Wingdings" w:hAnsi="Wingdings" w:hint="default"/>
+      </w:rPr>
+    </w:lvl>
+    <w:lvl w:ilvl="6" w:tplc="04090001" w:tentative="1">
+      <w:start w:val="1"/>
+      <w:numFmt w:val="bullet"/>
+      <w:lvlText w:val=""/>
+      <w:lvlJc w:val="left"/>
+      <w:pPr>
+        <w:ind w:left="5097" w:hanging="360"/>
+      </w:pPr>
+      <w:rPr>
+        <w:rFonts w:ascii="Symbol" w:hAnsi="Symbol" w:hint="default"/>
+      </w:rPr>
+    </w:lvl>
+    <w:lvl w:ilvl="7" w:tplc="04090003" w:tentative="1">
+      <w:start w:val="1"/>
+      <w:numFmt w:val="bullet"/>
+      <w:lvlText w:val="o"/>
+      <w:lvlJc w:val="left"/>
+      <w:pPr>
+        <w:ind w:left="5817" w:hanging="360"/>
+      </w:pPr>
+      <w:rPr>
+        <w:rFonts w:ascii="Courier New" w:hAnsi="Courier New" w:cs="Courier New" w:hint="default"/>
+      </w:rPr>
+    </w:lvl>
+    <w:lvl w:ilvl="8" w:tplc="04090005" w:tentative="1">
+      <w:start w:val="1"/>
+      <w:numFmt w:val="bullet"/>
+      <w:lvlText w:val=""/>
+      <w:lvlJc w:val="left"/>
+      <w:pPr>
+        <w:ind w:left="6537" w:hanging="360"/>
+      </w:pPr>
+      <w:rPr>
+        <w:rFonts w:ascii="Wingdings" w:hAnsi="Wingdings" w:hint="default"/>
+      </w:rPr>
+    </w:lvl>
+  </w:abstractNum>
+  <w:abstractNum w:abstractNumId="1" w15:restartNumberingAfterBreak="0">
+    <w:nsid w:val="6C96186A"/>
+    <w:multiLevelType w:val="hybridMultilevel"/>
+    <w:tmpl w:val="9AC4FED0"/>
+    <w:lvl w:ilvl="0" w:tplc="04090001">
+      <w:start w:val="1"/>
+      <w:numFmt w:val="bullet"/>
+      <w:lvlText w:val=""/>
+      <w:lvlJc w:val="left"/>
+      <w:pPr>
+        <w:ind w:left="2217" w:hanging="360"/>
+      </w:pPr>
+      <w:rPr>
+        <w:rFonts w:ascii="Symbol" w:hAnsi="Symbol" w:hint="default"/>
+      </w:rPr>
+    </w:lvl>
+    <w:lvl w:ilvl="1" w:tplc="04090003" w:tentative="1">
+      <w:start w:val="1"/>
+      <w:numFmt w:val="bullet"/>
+      <w:lvlText w:val="o"/>
+      <w:lvlJc w:val="left"/>
+      <w:pPr>
+        <w:ind w:left="2937" w:hanging="360"/>
+      </w:pPr>
+      <w:rPr>
+        <w:rFonts w:ascii="Courier New" w:hAnsi="Courier New" w:cs="Courier New" w:hint="default"/>
+      </w:rPr>
+    </w:lvl>
+    <w:lvl w:ilvl="2" w:tplc="04090005" w:tentative="1">
+      <w:start w:val="1"/>
+      <w:numFmt w:val="bullet"/>
+      <w:lvlText w:val=""/>
+      <w:lvlJc w:val="left"/>
+      <w:pPr>
+        <w:ind w:left="3657" w:hanging="360"/>
+      </w:pPr>
+      <w:rPr>
+        <w:rFonts w:ascii="Wingdings" w:hAnsi="Wingdings" w:hint="default"/>
+      </w:rPr>
+    </w:lvl>
+    <w:lvl w:ilvl="3" w:tplc="04090001" w:tentative="1">
+      <w:start w:val="1"/>
+      <w:numFmt w:val="bullet"/>
+      <w:lvlText w:val=""/>
+      <w:lvlJc w:val="left"/>
+      <w:pPr>
+        <w:ind w:left="4377" w:hanging="360"/>
+      </w:pPr>
+      <w:rPr>
+        <w:rFonts w:ascii="Symbol" w:hAnsi="Symbol" w:hint="default"/>
+      </w:rPr>
+    </w:lvl>
+    <w:lvl w:ilvl="4" w:tplc="04090003" w:tentative="1">
+      <w:start w:val="1"/>
+      <w:numFmt w:val="bullet"/>
+      <w:lvlText w:val="o"/>
+      <w:lvlJc w:val="left"/>
+      <w:pPr>
+        <w:ind w:left="5097" w:hanging="360"/>
+      </w:pPr>
+      <w:rPr>
+        <w:rFonts w:ascii="Courier New" w:hAnsi="Courier New" w:cs="Courier New" w:hint="default"/>
+      </w:rPr>
+    </w:lvl>
+    <w:lvl w:ilvl="5" w:tplc="04090005" w:tentative="1">
+      <w:start w:val="1"/>
+      <w:numFmt w:val="bullet"/>
+      <w:lvlText w:val=""/>
+      <w:lvlJc w:val="left"/>
+      <w:pPr>
+        <w:ind w:left="5817" w:hanging="360"/>
+      </w:pPr>
+      <w:rPr>
+        <w:rFonts w:ascii="Wingdings" w:hAnsi="Wingdings" w:hint="default"/>
+      </w:rPr>
+    </w:lvl>
+    <w:lvl w:ilvl="6" w:tplc="04090001" w:tentative="1">
+      <w:start w:val="1"/>
+      <w:numFmt w:val="bullet"/>
+      <w:lvlText w:val=""/>
+      <w:lvlJc w:val="left"/>
+      <w:pPr>
+        <w:ind w:left="6537" w:hanging="360"/>
+      </w:pPr>
+      <w:rPr>
+        <w:rFonts w:ascii="Symbol" w:hAnsi="Symbol" w:hint="default"/>
+      </w:rPr>
+    </w:lvl>
+    <w:lvl w:ilvl="7" w:tplc="04090003" w:tentative="1">
+      <w:start w:val="1"/>
+      <w:numFmt w:val="bullet"/>
+      <w:lvlText w:val="o"/>
+      <w:lvlJc w:val="left"/>
+      <w:pPr>
+        <w:ind w:left="7257" w:hanging="360"/>
+      </w:pPr>
+      <w:rPr>
+        <w:rFonts w:ascii="Courier New" w:hAnsi="Courier New" w:cs="Courier New" w:hint="default"/>
+      </w:rPr>
+    </w:lvl>
+    <w:lvl w:ilvl="8" w:tplc="04090005" w:tentative="1">
+      <w:start w:val="1"/>
+      <w:numFmt w:val="bullet"/>
+      <w:lvlText w:val=""/>
+      <w:lvlJc w:val="left"/>
+      <w:pPr>
+        <w:ind w:left="7977" w:hanging="360"/>
+      </w:pPr>
+      <w:rPr>
+        <w:rFonts w:ascii="Wingdings" w:hAnsi="Wingdings" w:hint="default"/>
+      </w:rPr>
+    </w:lvl>
+  </w:abstractNum>
+  <w:num w:numId="1">
+    <w:abstractNumId w:val="0"/>
+  </w:num>
+  <w:num w:numId="2">
+    <w:abstractNumId w:val="1"/>
+  </w:num>
+</w:numbering>
 </file>
 
 <file path=word/styles.xml><?xml version="1.0" encoding="utf-8"?>
@@ -407,6 +1151,7 @@
   <w:style w:type="paragraph" w:default="1" w:styleId="Normal">
     <w:name w:val="Normal"/>
     <w:qFormat/>
+    <w:rsid w:val="006F2D07"/>
   </w:style>
   <w:style w:type="character" w:default="1" w:styleId="DefaultParagraphFont">
     <w:name w:val="Default Paragraph Font"/>
@@ -434,6 +1179,17 @@
     <w:uiPriority w:val="99"/>
     <w:semiHidden/>
     <w:unhideWhenUsed/>
+  </w:style>
+  <w:style w:type="paragraph" w:styleId="ListParagraph">
+    <w:name w:val="List Paragraph"/>
+    <w:basedOn w:val="Normal"/>
+    <w:uiPriority w:val="34"/>
+    <w:qFormat/>
+    <w:rsid w:val="006F2D07"/>
+    <w:pPr>
+      <w:ind w:left="720"/>
+      <w:contextualSpacing/>
+    </w:pPr>
   </w:style>
 </w:styles>
 </file>

</xml_diff>

<commit_message>
Added the given info
</commit_message>
<xml_diff>
--- a/Benchmark_Report.docx
+++ b/Benchmark_Report.docx
@@ -40,34 +40,47 @@
         <w:rPr>
           <w:rFonts w:asciiTheme="majorHAnsi" w:eastAsia="Times New Roman" w:hAnsiTheme="majorHAnsi" w:cstheme="majorHAnsi"/>
         </w:rPr>
-        <w:t xml:space="preserve">The brand of CPU (Intel or AMD)  </w:t>
-      </w:r>
-      <w:r>
-        <w:rPr>
-          <w:rFonts w:asciiTheme="majorHAnsi" w:eastAsia="Times New Roman" w:hAnsiTheme="majorHAnsi" w:cstheme="majorHAnsi"/>
-        </w:rPr>
-        <w:tab/>
-      </w:r>
-      <w:r>
-        <w:rPr>
-          <w:rFonts w:asciiTheme="majorHAnsi" w:eastAsia="Times New Roman" w:hAnsiTheme="majorHAnsi" w:cstheme="majorHAnsi"/>
-        </w:rPr>
-        <w:tab/>
-      </w:r>
-      <w:r>
-        <w:rPr>
-          <w:rFonts w:asciiTheme="majorHAnsi" w:eastAsia="Times New Roman" w:hAnsiTheme="majorHAnsi" w:cstheme="majorHAnsi"/>
-        </w:rPr>
-        <w:tab/>
-      </w:r>
-      <w:r>
-        <w:rPr>
-          <w:rFonts w:asciiTheme="majorHAnsi" w:eastAsia="Times New Roman" w:hAnsiTheme="majorHAnsi" w:cstheme="majorHAnsi"/>
-        </w:rPr>
-        <w:tab/>
-      </w:r>
-      <w:bookmarkStart w:id="0" w:name="_GoBack"/>
-      <w:bookmarkEnd w:id="0"/>
+        <w:t xml:space="preserve">The brand of CPU (Intel or </w:t>
+      </w:r>
+      <w:proofErr w:type="gramStart"/>
+      <w:r>
+        <w:rPr>
+          <w:rFonts w:asciiTheme="majorHAnsi" w:eastAsia="Times New Roman" w:hAnsiTheme="majorHAnsi" w:cstheme="majorHAnsi"/>
+        </w:rPr>
+        <w:t xml:space="preserve">AMD)  </w:t>
+      </w:r>
+      <w:r>
+        <w:rPr>
+          <w:rFonts w:asciiTheme="majorHAnsi" w:eastAsia="Times New Roman" w:hAnsiTheme="majorHAnsi" w:cstheme="majorHAnsi"/>
+        </w:rPr>
+        <w:tab/>
+      </w:r>
+      <w:proofErr w:type="gramEnd"/>
+      <w:r>
+        <w:rPr>
+          <w:rFonts w:asciiTheme="majorHAnsi" w:eastAsia="Times New Roman" w:hAnsiTheme="majorHAnsi" w:cstheme="majorHAnsi"/>
+        </w:rPr>
+        <w:tab/>
+      </w:r>
+      <w:r>
+        <w:rPr>
+          <w:rFonts w:asciiTheme="majorHAnsi" w:eastAsia="Times New Roman" w:hAnsiTheme="majorHAnsi" w:cstheme="majorHAnsi"/>
+        </w:rPr>
+        <w:tab/>
+      </w:r>
+      <w:r>
+        <w:rPr>
+          <w:rFonts w:asciiTheme="majorHAnsi" w:eastAsia="Times New Roman" w:hAnsiTheme="majorHAnsi" w:cstheme="majorHAnsi"/>
+        </w:rPr>
+        <w:tab/>
+      </w:r>
+      <w:r>
+        <w:rPr>
+          <w:rFonts w:asciiTheme="majorHAnsi" w:eastAsia="Times New Roman" w:hAnsiTheme="majorHAnsi" w:cstheme="majorHAnsi"/>
+          <w:color w:val="FF0000"/>
+        </w:rPr>
+        <w:t>Intel</w:t>
+      </w:r>
     </w:p>
     <w:p>
       <w:pPr>
@@ -86,7 +99,43 @@
         <w:rPr>
           <w:rFonts w:asciiTheme="majorHAnsi" w:eastAsia="Times New Roman" w:hAnsiTheme="majorHAnsi" w:cstheme="majorHAnsi"/>
         </w:rPr>
-        <w:t xml:space="preserve">The model of CPU (e.g. Intel i7-9700K Coffee Lake)    </w:t>
+        <w:t xml:space="preserve">The model of CPU (e.g. Intel i7-9700K Coffee </w:t>
+      </w:r>
+      <w:proofErr w:type="gramStart"/>
+      <w:r>
+        <w:rPr>
+          <w:rFonts w:asciiTheme="majorHAnsi" w:eastAsia="Times New Roman" w:hAnsiTheme="majorHAnsi" w:cstheme="majorHAnsi"/>
+        </w:rPr>
+        <w:t xml:space="preserve">Lake)   </w:t>
+      </w:r>
+      <w:proofErr w:type="gramEnd"/>
+      <w:r>
+        <w:rPr>
+          <w:rFonts w:asciiTheme="majorHAnsi" w:eastAsia="Times New Roman" w:hAnsiTheme="majorHAnsi" w:cstheme="majorHAnsi"/>
+        </w:rPr>
+        <w:t xml:space="preserve"> </w:t>
+      </w:r>
+      <w:r>
+        <w:rPr>
+          <w:rFonts w:asciiTheme="majorHAnsi" w:eastAsia="Times New Roman" w:hAnsiTheme="majorHAnsi" w:cstheme="majorHAnsi"/>
+        </w:rPr>
+        <w:tab/>
+      </w:r>
+      <w:proofErr w:type="spellStart"/>
+      <w:r>
+        <w:rPr>
+          <w:rFonts w:asciiTheme="majorHAnsi" w:eastAsia="Times New Roman" w:hAnsiTheme="majorHAnsi" w:cstheme="majorHAnsi"/>
+          <w:color w:val="FF0000"/>
+        </w:rPr>
+        <w:t>IntelCore</w:t>
+      </w:r>
+      <w:proofErr w:type="spellEnd"/>
+      <w:r>
+        <w:rPr>
+          <w:rFonts w:asciiTheme="majorHAnsi" w:eastAsia="Times New Roman" w:hAnsiTheme="majorHAnsi" w:cstheme="majorHAnsi"/>
+          <w:color w:val="FF0000"/>
+        </w:rPr>
+        <w:t xml:space="preserve"> I5</w:t>
       </w:r>
       <w:r>
         <w:rPr>
@@ -137,6 +186,25 @@
         </w:rPr>
         <w:tab/>
       </w:r>
+      <w:r>
+        <w:rPr>
+          <w:rFonts w:asciiTheme="majorHAnsi" w:eastAsia="Times New Roman" w:hAnsiTheme="majorHAnsi" w:cstheme="majorHAnsi"/>
+          <w:color w:val="FF0000"/>
+        </w:rPr>
+        <w:t>Two</w:t>
+      </w:r>
+      <w:r>
+        <w:rPr>
+          <w:rFonts w:asciiTheme="majorHAnsi" w:eastAsia="Times New Roman" w:hAnsiTheme="majorHAnsi" w:cstheme="majorHAnsi"/>
+        </w:rPr>
+        <w:tab/>
+      </w:r>
+      <w:r>
+        <w:rPr>
+          <w:rFonts w:asciiTheme="majorHAnsi" w:eastAsia="Times New Roman" w:hAnsiTheme="majorHAnsi" w:cstheme="majorHAnsi"/>
+        </w:rPr>
+        <w:tab/>
+      </w:r>
     </w:p>
     <w:p>
       <w:pPr>
@@ -154,17 +222,51 @@
         <w:rPr>
           <w:rFonts w:asciiTheme="majorHAnsi" w:eastAsia="Times New Roman" w:hAnsiTheme="majorHAnsi" w:cstheme="majorHAnsi"/>
         </w:rPr>
-        <w:t xml:space="preserve">The clock rate of CPU in GHz  </w:t>
-      </w:r>
-      <w:r>
-        <w:rPr>
-          <w:rFonts w:asciiTheme="majorHAnsi" w:eastAsia="Times New Roman" w:hAnsiTheme="majorHAnsi" w:cstheme="majorHAnsi"/>
-        </w:rPr>
-        <w:tab/>
-      </w:r>
-      <w:r>
-        <w:rPr>
-          <w:rFonts w:asciiTheme="majorHAnsi" w:eastAsia="Times New Roman" w:hAnsiTheme="majorHAnsi" w:cstheme="majorHAnsi"/>
+        <w:t xml:space="preserve">The clock rate of CPU in </w:t>
+      </w:r>
+      <w:proofErr w:type="gramStart"/>
+      <w:r>
+        <w:rPr>
+          <w:rFonts w:asciiTheme="majorHAnsi" w:eastAsia="Times New Roman" w:hAnsiTheme="majorHAnsi" w:cstheme="majorHAnsi"/>
+        </w:rPr>
+        <w:t xml:space="preserve">GHz  </w:t>
+      </w:r>
+      <w:r>
+        <w:rPr>
+          <w:rFonts w:asciiTheme="majorHAnsi" w:eastAsia="Times New Roman" w:hAnsiTheme="majorHAnsi" w:cstheme="majorHAnsi"/>
+        </w:rPr>
+        <w:tab/>
+      </w:r>
+      <w:proofErr w:type="gramEnd"/>
+      <w:r>
+        <w:rPr>
+          <w:rFonts w:asciiTheme="majorHAnsi" w:eastAsia="Times New Roman" w:hAnsiTheme="majorHAnsi" w:cstheme="majorHAnsi"/>
+        </w:rPr>
+        <w:tab/>
+      </w:r>
+      <w:r>
+        <w:rPr>
+          <w:rFonts w:asciiTheme="majorHAnsi" w:eastAsia="Times New Roman" w:hAnsiTheme="majorHAnsi" w:cstheme="majorHAnsi"/>
+        </w:rPr>
+        <w:tab/>
+      </w:r>
+      <w:r>
+        <w:rPr>
+          <w:rFonts w:asciiTheme="majorHAnsi" w:eastAsia="Times New Roman" w:hAnsiTheme="majorHAnsi" w:cstheme="majorHAnsi"/>
+        </w:rPr>
+        <w:tab/>
+      </w:r>
+      <w:r>
+        <w:rPr>
+          <w:rFonts w:asciiTheme="majorHAnsi" w:eastAsia="Times New Roman" w:hAnsiTheme="majorHAnsi" w:cstheme="majorHAnsi"/>
+          <w:color w:val="FF0000"/>
+        </w:rPr>
+        <w:t>1.4GHz</w:t>
+      </w:r>
+      <w:r>
+        <w:rPr>
+          <w:rFonts w:asciiTheme="majorHAnsi" w:eastAsia="Times New Roman" w:hAnsiTheme="majorHAnsi" w:cstheme="majorHAnsi"/>
+          <w:color w:val="FF0000"/>
         </w:rPr>
         <w:tab/>
       </w:r>
@@ -199,17 +301,44 @@
         </w:rPr>
         <w:t xml:space="preserve">The amount of memory in GB   </w:t>
       </w:r>
-      <w:r>
-        <w:rPr>
-          <w:rFonts w:asciiTheme="majorHAnsi" w:eastAsia="Times New Roman" w:hAnsiTheme="majorHAnsi" w:cstheme="majorHAnsi"/>
-        </w:rPr>
-        <w:tab/>
-      </w:r>
-      <w:r>
-        <w:rPr>
-          <w:rFonts w:asciiTheme="majorHAnsi" w:eastAsia="Times New Roman" w:hAnsiTheme="majorHAnsi" w:cstheme="majorHAnsi"/>
-        </w:rPr>
-        <w:tab/>
+      <w:bookmarkStart w:id="0" w:name="_GoBack"/>
+      <w:bookmarkEnd w:id="0"/>
+      <w:r>
+        <w:rPr>
+          <w:rFonts w:asciiTheme="majorHAnsi" w:eastAsia="Times New Roman" w:hAnsiTheme="majorHAnsi" w:cstheme="majorHAnsi"/>
+        </w:rPr>
+        <w:tab/>
+      </w:r>
+      <w:r>
+        <w:rPr>
+          <w:rFonts w:asciiTheme="majorHAnsi" w:eastAsia="Times New Roman" w:hAnsiTheme="majorHAnsi" w:cstheme="majorHAnsi"/>
+        </w:rPr>
+        <w:tab/>
+      </w:r>
+      <w:r>
+        <w:rPr>
+          <w:rFonts w:asciiTheme="majorHAnsi" w:eastAsia="Times New Roman" w:hAnsiTheme="majorHAnsi" w:cstheme="majorHAnsi"/>
+        </w:rPr>
+        <w:tab/>
+      </w:r>
+      <w:r>
+        <w:rPr>
+          <w:rFonts w:asciiTheme="majorHAnsi" w:eastAsia="Times New Roman" w:hAnsiTheme="majorHAnsi" w:cstheme="majorHAnsi"/>
+        </w:rPr>
+        <w:tab/>
+      </w:r>
+      <w:r>
+        <w:rPr>
+          <w:rFonts w:asciiTheme="majorHAnsi" w:eastAsia="Times New Roman" w:hAnsiTheme="majorHAnsi" w:cstheme="majorHAnsi"/>
+          <w:color w:val="FF0000"/>
+        </w:rPr>
+        <w:t>8GB</w:t>
+      </w:r>
+      <w:r>
+        <w:rPr>
+          <w:rFonts w:asciiTheme="majorHAnsi" w:eastAsia="Times New Roman" w:hAnsiTheme="majorHAnsi" w:cstheme="majorHAnsi"/>
+        </w:rPr>
+        <w:t xml:space="preserve">             </w:t>
       </w:r>
       <w:r>
         <w:rPr>
@@ -240,19 +369,58 @@
         <w:rPr>
           <w:rFonts w:asciiTheme="majorHAnsi" w:eastAsia="Times New Roman" w:hAnsiTheme="majorHAnsi" w:cstheme="majorHAnsi"/>
         </w:rPr>
-        <w:t xml:space="preserve">The speed of memory (for example: DDR4 3200)  </w:t>
-      </w:r>
-      <w:r>
-        <w:rPr>
-          <w:rFonts w:asciiTheme="majorHAnsi" w:eastAsia="Times New Roman" w:hAnsiTheme="majorHAnsi" w:cstheme="majorHAnsi"/>
-        </w:rPr>
-        <w:tab/>
-      </w:r>
-      <w:r>
-        <w:rPr>
-          <w:rFonts w:asciiTheme="majorHAnsi" w:eastAsia="Times New Roman" w:hAnsiTheme="majorHAnsi" w:cstheme="majorHAnsi"/>
-        </w:rPr>
-        <w:t xml:space="preserve">              </w:t>
+        <w:t>The speed of memory (for example: DDR4 3200</w:t>
+      </w:r>
+      <w:proofErr w:type="gramStart"/>
+      <w:r>
+        <w:rPr>
+          <w:rFonts w:asciiTheme="majorHAnsi" w:eastAsia="Times New Roman" w:hAnsiTheme="majorHAnsi" w:cstheme="majorHAnsi"/>
+        </w:rPr>
+        <w:t xml:space="preserve">)  </w:t>
+      </w:r>
+      <w:r>
+        <w:rPr>
+          <w:rFonts w:asciiTheme="majorHAnsi" w:eastAsia="Times New Roman" w:hAnsiTheme="majorHAnsi" w:cstheme="majorHAnsi"/>
+        </w:rPr>
+        <w:tab/>
+      </w:r>
+      <w:proofErr w:type="gramEnd"/>
+      <w:r>
+        <w:rPr>
+          <w:rFonts w:asciiTheme="majorHAnsi" w:eastAsia="Times New Roman" w:hAnsiTheme="majorHAnsi" w:cstheme="majorHAnsi"/>
+        </w:rPr>
+        <w:t xml:space="preserve">        </w:t>
+      </w:r>
+      <w:r>
+        <w:rPr>
+          <w:rFonts w:asciiTheme="majorHAnsi" w:eastAsia="Times New Roman" w:hAnsiTheme="majorHAnsi" w:cstheme="majorHAnsi"/>
+        </w:rPr>
+        <w:t xml:space="preserve">     </w:t>
+      </w:r>
+      <w:r>
+        <w:rPr>
+          <w:rFonts w:asciiTheme="majorHAnsi" w:eastAsia="Times New Roman" w:hAnsiTheme="majorHAnsi" w:cstheme="majorHAnsi"/>
+          <w:color w:val="FF0000"/>
+        </w:rPr>
+        <w:t xml:space="preserve">DDR3 2133 </w:t>
+      </w:r>
+      <w:r>
+        <w:rPr>
+          <w:rFonts w:asciiTheme="majorHAnsi" w:eastAsia="Times New Roman" w:hAnsiTheme="majorHAnsi" w:cstheme="majorHAnsi"/>
+        </w:rPr>
+        <w:t xml:space="preserve">   </w:t>
+      </w:r>
+      <w:r>
+        <w:rPr>
+          <w:rFonts w:asciiTheme="majorHAnsi" w:eastAsia="Times New Roman" w:hAnsiTheme="majorHAnsi" w:cstheme="majorHAnsi"/>
+        </w:rPr>
+        <w:t xml:space="preserve"> </w:t>
+      </w:r>
+      <w:r>
+        <w:rPr>
+          <w:rFonts w:asciiTheme="majorHAnsi" w:eastAsia="Times New Roman" w:hAnsiTheme="majorHAnsi" w:cstheme="majorHAnsi"/>
+        </w:rPr>
+        <w:t xml:space="preserve">   </w:t>
       </w:r>
     </w:p>
     <w:p>

</xml_diff>

<commit_message>
Added screenshot of the integer operation
</commit_message>
<xml_diff>
--- a/Benchmark_Report.docx
+++ b/Benchmark_Report.docx
@@ -301,8 +301,6 @@
         </w:rPr>
         <w:t xml:space="preserve">The amount of memory in GB   </w:t>
       </w:r>
-      <w:bookmarkStart w:id="0" w:name="_GoBack"/>
-      <w:bookmarkEnd w:id="0"/>
       <w:r>
         <w:rPr>
           <w:rFonts w:asciiTheme="majorHAnsi" w:eastAsia="Times New Roman" w:hAnsiTheme="majorHAnsi" w:cstheme="majorHAnsi"/>
@@ -439,7 +437,19 @@
         <w:rPr>
           <w:rFonts w:asciiTheme="majorHAnsi" w:eastAsia="Times New Roman" w:hAnsiTheme="majorHAnsi" w:cstheme="majorHAnsi"/>
         </w:rPr>
-        <w:t xml:space="preserve">The capacity of hard drive                 </w:t>
+        <w:t xml:space="preserve">The capacity of hard drive                </w:t>
+      </w:r>
+      <w:r>
+        <w:rPr>
+          <w:rFonts w:asciiTheme="majorHAnsi" w:eastAsia="Times New Roman" w:hAnsiTheme="majorHAnsi" w:cstheme="majorHAnsi"/>
+        </w:rPr>
+        <w:t xml:space="preserve">                                          </w:t>
+      </w:r>
+      <w:r>
+        <w:rPr>
+          <w:rFonts w:asciiTheme="majorHAnsi" w:eastAsia="Times New Roman" w:hAnsiTheme="majorHAnsi" w:cstheme="majorHAnsi"/>
+        </w:rPr>
+        <w:t xml:space="preserve"> </w:t>
       </w:r>
       <w:r>
         <w:rPr>
@@ -622,6 +632,12 @@
         </w:rPr>
         <w:t xml:space="preserve">Max sequential read speed </w:t>
       </w:r>
+      <w:r>
+        <w:rPr>
+          <w:rFonts w:asciiTheme="majorHAnsi" w:eastAsia="Times New Roman" w:hAnsiTheme="majorHAnsi" w:cstheme="majorHAnsi"/>
+        </w:rPr>
+        <w:t xml:space="preserve">                           </w:t>
+      </w:r>
     </w:p>
     <w:p>
       <w:pPr>
@@ -680,7 +696,116 @@
         <w:t>Max random write speed</w:t>
       </w:r>
     </w:p>
+    <w:p>
+      <w:pPr>
+        <w:spacing w:line="276" w:lineRule="auto"/>
+        <w:rPr>
+          <w:rFonts w:asciiTheme="majorHAnsi" w:eastAsia="Times New Roman" w:hAnsiTheme="majorHAnsi" w:cstheme="majorHAnsi"/>
+        </w:rPr>
+      </w:pPr>
+    </w:p>
+    <w:p>
+      <w:pPr>
+        <w:spacing w:line="276" w:lineRule="auto"/>
+        <w:rPr>
+          <w:rFonts w:asciiTheme="majorHAnsi" w:eastAsia="Times New Roman" w:hAnsiTheme="majorHAnsi" w:cstheme="majorHAnsi"/>
+        </w:rPr>
+      </w:pPr>
+    </w:p>
+    <w:p>
+      <w:pPr>
+        <w:spacing w:line="276" w:lineRule="auto"/>
+        <w:rPr>
+          <w:rFonts w:asciiTheme="majorHAnsi" w:eastAsia="Times New Roman" w:hAnsiTheme="majorHAnsi" w:cstheme="majorHAnsi"/>
+        </w:rPr>
+      </w:pPr>
+      <w:r>
+        <w:rPr>
+          <w:rFonts w:asciiTheme="majorHAnsi" w:eastAsia="Times New Roman" w:hAnsiTheme="majorHAnsi" w:cstheme="majorHAnsi"/>
+        </w:rPr>
+        <w:t xml:space="preserve">Integer </w:t>
+      </w:r>
+      <w:r>
+        <w:rPr>
+          <w:rFonts w:asciiTheme="majorHAnsi" w:eastAsia="Times New Roman" w:hAnsiTheme="majorHAnsi" w:cstheme="majorHAnsi"/>
+        </w:rPr>
+        <w:t xml:space="preserve">Operation </w:t>
+      </w:r>
+      <w:proofErr w:type="spellStart"/>
+      <w:r>
+        <w:rPr>
+          <w:rFonts w:asciiTheme="majorHAnsi" w:eastAsia="Times New Roman" w:hAnsiTheme="majorHAnsi" w:cstheme="majorHAnsi"/>
+        </w:rPr>
+        <w:t>BenchMark</w:t>
+      </w:r>
+      <w:proofErr w:type="spellEnd"/>
+      <w:r>
+        <w:rPr>
+          <w:rFonts w:asciiTheme="majorHAnsi" w:eastAsia="Times New Roman" w:hAnsiTheme="majorHAnsi" w:cstheme="majorHAnsi"/>
+        </w:rPr>
+        <w:t>:</w:t>
+      </w:r>
+    </w:p>
+    <w:p>
+      <w:pPr>
+        <w:spacing w:line="276" w:lineRule="auto"/>
+        <w:rPr>
+          <w:rFonts w:asciiTheme="majorHAnsi" w:eastAsia="Times New Roman" w:hAnsiTheme="majorHAnsi" w:cstheme="majorHAnsi"/>
+        </w:rPr>
+      </w:pPr>
+      <w:r>
+        <w:rPr>
+          <w:rFonts w:asciiTheme="majorHAnsi" w:eastAsia="Times New Roman" w:hAnsiTheme="majorHAnsi" w:cstheme="majorHAnsi"/>
+          <w:noProof/>
+        </w:rPr>
+        <w:drawing>
+          <wp:inline distT="0" distB="0" distL="0" distR="0" wp14:anchorId="139DF231" wp14:editId="20EB57F6">
+            <wp:extent cx="5943600" cy="641985"/>
+            <wp:effectExtent l="0" t="0" r="0" b="5715"/>
+            <wp:docPr id="1" name="Picture 1"/>
+            <wp:cNvGraphicFramePr>
+              <a:graphicFrameLocks xmlns:a="http://schemas.openxmlformats.org/drawingml/2006/main" noChangeAspect="1"/>
+            </wp:cNvGraphicFramePr>
+            <a:graphic xmlns:a="http://schemas.openxmlformats.org/drawingml/2006/main">
+              <a:graphicData uri="http://schemas.openxmlformats.org/drawingml/2006/picture">
+                <pic:pic xmlns:pic="http://schemas.openxmlformats.org/drawingml/2006/picture">
+                  <pic:nvPicPr>
+                    <pic:cNvPr id="1" name="Screen Shot 2020-02-06 at 4.01.28 PM.png"/>
+                    <pic:cNvPicPr/>
+                  </pic:nvPicPr>
+                  <pic:blipFill>
+                    <a:blip r:embed="rId5">
+                      <a:extLst>
+                        <a:ext uri="{28A0092B-C50C-407E-A947-70E740481C1C}">
+                          <a14:useLocalDpi xmlns:a14="http://schemas.microsoft.com/office/drawing/2010/main" val="0"/>
+                        </a:ext>
+                      </a:extLst>
+                    </a:blip>
+                    <a:stretch>
+                      <a:fillRect/>
+                    </a:stretch>
+                  </pic:blipFill>
+                  <pic:spPr>
+                    <a:xfrm>
+                      <a:off x="0" y="0"/>
+                      <a:ext cx="5943600" cy="641985"/>
+                    </a:xfrm>
+                    <a:prstGeom prst="rect">
+                      <a:avLst/>
+                    </a:prstGeom>
+                  </pic:spPr>
+                </pic:pic>
+              </a:graphicData>
+            </a:graphic>
+          </wp:inline>
+        </w:drawing>
+      </w:r>
+    </w:p>
     <w:p/>
+    <w:p>
+      <w:bookmarkStart w:id="0" w:name="_GoBack"/>
+      <w:bookmarkEnd w:id="0"/>
+    </w:p>
     <w:sectPr>
       <w:pgSz w:w="12240" w:h="15840"/>
       <w:pgMar w:top="1440" w:right="1440" w:bottom="1440" w:left="1440" w:header="720" w:footer="720" w:gutter="0"/>

</xml_diff>

<commit_message>
Added scrrenshot of Memory Benchmark
</commit_message>
<xml_diff>
--- a/Benchmark_Report.docx
+++ b/Benchmark_Report.docx
@@ -808,7 +808,6 @@
       </w:r>
     </w:p>
     <w:p>
-      <w:bookmarkStart w:id="0" w:name="_GoBack"/>
       <w:r>
         <w:rPr>
           <w:noProof/>
@@ -855,8 +854,70 @@
           </wp:inline>
         </w:drawing>
       </w:r>
+    </w:p>
+    <w:p>
+      <w:r>
+        <w:t>Memory Benchmark</w:t>
+      </w:r>
+    </w:p>
+    <w:p>
+      <w:r>
+        <w:rPr>
+          <w:noProof/>
+        </w:rPr>
+        <w:drawing>
+          <wp:inline distT="0" distB="0" distL="0" distR="0" wp14:anchorId="6B1E0DE0" wp14:editId="1FB2804D">
+            <wp:extent cx="5943600" cy="694055"/>
+            <wp:effectExtent l="0" t="0" r="0" b="4445"/>
+            <wp:docPr id="3" name="Picture 3"/>
+            <wp:cNvGraphicFramePr>
+              <a:graphicFrameLocks xmlns:a="http://schemas.openxmlformats.org/drawingml/2006/main" noChangeAspect="1"/>
+            </wp:cNvGraphicFramePr>
+            <a:graphic xmlns:a="http://schemas.openxmlformats.org/drawingml/2006/main">
+              <a:graphicData uri="http://schemas.openxmlformats.org/drawingml/2006/picture">
+                <pic:pic xmlns:pic="http://schemas.openxmlformats.org/drawingml/2006/picture">
+                  <pic:nvPicPr>
+                    <pic:cNvPr id="3" name="Screen Shot 2020-02-06 at 6.53.04 PM.png"/>
+                    <pic:cNvPicPr/>
+                  </pic:nvPicPr>
+                  <pic:blipFill>
+                    <a:blip r:embed="rId7">
+                      <a:extLst>
+                        <a:ext uri="{28A0092B-C50C-407E-A947-70E740481C1C}">
+                          <a14:useLocalDpi xmlns:a14="http://schemas.microsoft.com/office/drawing/2010/main" val="0"/>
+                        </a:ext>
+                      </a:extLst>
+                    </a:blip>
+                    <a:stretch>
+                      <a:fillRect/>
+                    </a:stretch>
+                  </pic:blipFill>
+                  <pic:spPr>
+                    <a:xfrm>
+                      <a:off x="0" y="0"/>
+                      <a:ext cx="5943600" cy="694055"/>
+                    </a:xfrm>
+                    <a:prstGeom prst="rect">
+                      <a:avLst/>
+                    </a:prstGeom>
+                  </pic:spPr>
+                </pic:pic>
+              </a:graphicData>
+            </a:graphic>
+          </wp:inline>
+        </w:drawing>
+      </w:r>
+    </w:p>
+    <w:p/>
+    <w:p>
+      <w:r>
+        <w:lastRenderedPageBreak/>
+        <w:t xml:space="preserve">       </w:t>
+      </w:r>
+      <w:bookmarkStart w:id="0" w:name="_GoBack"/>
       <w:bookmarkEnd w:id="0"/>
     </w:p>
+    <w:p/>
     <w:sectPr>
       <w:pgSz w:w="12240" w:h="15840"/>
       <w:pgMar w:top="1440" w:right="1440" w:bottom="1440" w:left="1440" w:header="720" w:footer="720" w:gutter="0"/>

</xml_diff>

<commit_message>
Calculated the geometric mean
</commit_message>
<xml_diff>
--- a/Benchmark_Report.docx
+++ b/Benchmark_Report.docx
@@ -1411,6 +1411,67 @@
         </w:tc>
       </w:tr>
     </w:tbl>
+    <w:p/>
+    <w:p>
+      <w:r>
+        <w:t>I used the formula below to calculate the Geometric mean</w:t>
+      </w:r>
+    </w:p>
+    <w:p/>
+    <w:p>
+      <w:r>
+        <w:rPr>
+          <w:noProof/>
+        </w:rPr>
+        <w:drawing>
+          <wp:inline distT="0" distB="0" distL="0" distR="0" wp14:anchorId="6234D0BC" wp14:editId="1F38A56C">
+            <wp:extent cx="3479800" cy="1092200"/>
+            <wp:effectExtent l="0" t="0" r="0" b="0"/>
+            <wp:docPr id="5" name="Picture 5"/>
+            <wp:cNvGraphicFramePr>
+              <a:graphicFrameLocks xmlns:a="http://schemas.openxmlformats.org/drawingml/2006/main" noChangeAspect="1"/>
+            </wp:cNvGraphicFramePr>
+            <a:graphic xmlns:a="http://schemas.openxmlformats.org/drawingml/2006/main">
+              <a:graphicData uri="http://schemas.openxmlformats.org/drawingml/2006/picture">
+                <pic:pic xmlns:pic="http://schemas.openxmlformats.org/drawingml/2006/picture">
+                  <pic:nvPicPr>
+                    <pic:cNvPr id="5" name="Screen Shot 2020-02-06 at 8.09.39 PM.png"/>
+                    <pic:cNvPicPr/>
+                  </pic:nvPicPr>
+                  <pic:blipFill>
+                    <a:blip r:embed="rId9">
+                      <a:extLst>
+                        <a:ext uri="{28A0092B-C50C-407E-A947-70E740481C1C}">
+                          <a14:useLocalDpi xmlns:a14="http://schemas.microsoft.com/office/drawing/2010/main" val="0"/>
+                        </a:ext>
+                      </a:extLst>
+                    </a:blip>
+                    <a:stretch>
+                      <a:fillRect/>
+                    </a:stretch>
+                  </pic:blipFill>
+                  <pic:spPr>
+                    <a:xfrm>
+                      <a:off x="0" y="0"/>
+                      <a:ext cx="3479800" cy="1092200"/>
+                    </a:xfrm>
+                    <a:prstGeom prst="rect">
+                      <a:avLst/>
+                    </a:prstGeom>
+                  </pic:spPr>
+                </pic:pic>
+              </a:graphicData>
+            </a:graphic>
+          </wp:inline>
+        </w:drawing>
+      </w:r>
+    </w:p>
+    <w:p>
+      <w:r>
+        <w:t>The calculation of a single number is 3.10</w:t>
+      </w:r>
+    </w:p>
+    <w:p/>
     <w:p>
       <w:bookmarkStart w:id="0" w:name="_GoBack"/>
       <w:bookmarkEnd w:id="0"/>

</xml_diff>

<commit_message>
added more info on ssd
</commit_message>
<xml_diff>
--- a/Benchmark_Report.docx
+++ b/Benchmark_Report.docx
@@ -2,6 +2,56 @@
 <file path=word/document.xml><?xml version="1.0" encoding="utf-8"?>
 <w:document xmlns:wpc="http://schemas.microsoft.com/office/word/2010/wordprocessingCanvas" xmlns:cx="http://schemas.microsoft.com/office/drawing/2014/chartex" xmlns:cx1="http://schemas.microsoft.com/office/drawing/2015/9/8/chartex" xmlns:cx2="http://schemas.microsoft.com/office/drawing/2015/10/21/chartex" xmlns:cx3="http://schemas.microsoft.com/office/drawing/2016/5/9/chartex" xmlns:cx4="http://schemas.microsoft.com/office/drawing/2016/5/10/chartex" xmlns:cx5="http://schemas.microsoft.com/office/drawing/2016/5/11/chartex" xmlns:cx6="http://schemas.microsoft.com/office/drawing/2016/5/12/chartex" xmlns:cx7="http://schemas.microsoft.com/office/drawing/2016/5/13/chartex" xmlns:cx8="http://schemas.microsoft.com/office/drawing/2016/5/14/chartex" xmlns:mc="http://schemas.openxmlformats.org/markup-compatibility/2006" xmlns:aink="http://schemas.microsoft.com/office/drawing/2016/ink" xmlns:am3d="http://schemas.microsoft.com/office/drawing/2017/model3d" xmlns:o="urn:schemas-microsoft-com:office:office" xmlns:r="http://schemas.openxmlformats.org/officeDocument/2006/relationships" xmlns:m="http://schemas.openxmlformats.org/officeDocument/2006/math" xmlns:v="urn:schemas-microsoft-com:vml" xmlns:wp14="http://schemas.microsoft.com/office/word/2010/wordprocessingDrawing" xmlns:wp="http://schemas.openxmlformats.org/drawingml/2006/wordprocessingDrawing" xmlns:w10="urn:schemas-microsoft-com:office:word" xmlns:w="http://schemas.openxmlformats.org/wordprocessingml/2006/main" xmlns:w14="http://schemas.microsoft.com/office/word/2010/wordml" xmlns:w15="http://schemas.microsoft.com/office/word/2012/wordml" xmlns:w16cid="http://schemas.microsoft.com/office/word/2016/wordml/cid" xmlns:w16se="http://schemas.microsoft.com/office/word/2015/wordml/symex" xmlns:wpg="http://schemas.microsoft.com/office/word/2010/wordprocessingGroup" xmlns:wpi="http://schemas.microsoft.com/office/word/2010/wordprocessingInk" xmlns:wne="http://schemas.microsoft.com/office/word/2006/wordml" xmlns:wps="http://schemas.microsoft.com/office/word/2010/wordprocessingShape" mc:Ignorable="w14 w15 w16se w16cid wp14">
   <w:body>
+    <w:p>
+      <w:pPr>
+        <w:spacing w:line="276" w:lineRule="auto"/>
+        <w:rPr>
+          <w:rFonts w:asciiTheme="majorHAnsi" w:hAnsiTheme="majorHAnsi" w:cstheme="majorHAnsi"/>
+        </w:rPr>
+      </w:pPr>
+      <w:r>
+        <w:rPr>
+          <w:rFonts w:asciiTheme="majorHAnsi" w:hAnsiTheme="majorHAnsi" w:cstheme="majorHAnsi"/>
+        </w:rPr>
+        <w:t>Sabin Gaire</w:t>
+      </w:r>
+    </w:p>
+    <w:p>
+      <w:pPr>
+        <w:spacing w:line="276" w:lineRule="auto"/>
+        <w:rPr>
+          <w:rFonts w:asciiTheme="majorHAnsi" w:hAnsiTheme="majorHAnsi" w:cstheme="majorHAnsi"/>
+        </w:rPr>
+      </w:pPr>
+      <w:r>
+        <w:rPr>
+          <w:rFonts w:asciiTheme="majorHAnsi" w:hAnsiTheme="majorHAnsi" w:cstheme="majorHAnsi"/>
+        </w:rPr>
+        <w:t>@02859054</w:t>
+      </w:r>
+    </w:p>
+    <w:p>
+      <w:pPr>
+        <w:spacing w:line="276" w:lineRule="auto"/>
+        <w:rPr>
+          <w:rFonts w:asciiTheme="majorHAnsi" w:hAnsiTheme="majorHAnsi" w:cstheme="majorHAnsi"/>
+        </w:rPr>
+      </w:pPr>
+      <w:r>
+        <w:rPr>
+          <w:rFonts w:asciiTheme="majorHAnsi" w:hAnsiTheme="majorHAnsi" w:cstheme="majorHAnsi"/>
+        </w:rPr>
+        <w:t>Benchmark project</w:t>
+      </w:r>
+    </w:p>
+    <w:p>
+      <w:pPr>
+        <w:spacing w:line="276" w:lineRule="auto"/>
+        <w:rPr>
+          <w:rFonts w:asciiTheme="majorHAnsi" w:hAnsiTheme="majorHAnsi" w:cstheme="majorHAnsi"/>
+        </w:rPr>
+      </w:pPr>
+    </w:p>
     <w:p>
       <w:pPr>
         <w:spacing w:line="276" w:lineRule="auto"/>
@@ -443,7 +493,33 @@
         <w:rPr>
           <w:rFonts w:asciiTheme="majorHAnsi" w:eastAsia="Times New Roman" w:hAnsiTheme="majorHAnsi" w:cstheme="majorHAnsi"/>
         </w:rPr>
-        <w:t xml:space="preserve">                                          </w:t>
+        <w:t xml:space="preserve">          </w:t>
+      </w:r>
+      <w:r>
+        <w:rPr>
+          <w:rFonts w:asciiTheme="majorHAnsi" w:eastAsia="Times New Roman" w:hAnsiTheme="majorHAnsi" w:cstheme="majorHAnsi"/>
+        </w:rPr>
+        <w:t xml:space="preserve">                                 </w:t>
+      </w:r>
+      <w:r>
+        <w:rPr>
+          <w:rFonts w:asciiTheme="majorHAnsi" w:eastAsia="Times New Roman" w:hAnsiTheme="majorHAnsi" w:cstheme="majorHAnsi"/>
+          <w:color w:val="FF0000"/>
+        </w:rPr>
+        <w:t>128GB</w:t>
+      </w:r>
+      <w:r>
+        <w:rPr>
+          <w:rFonts w:asciiTheme="majorHAnsi" w:eastAsia="Times New Roman" w:hAnsiTheme="majorHAnsi" w:cstheme="majorHAnsi"/>
+          <w:color w:val="FF0000"/>
+        </w:rPr>
+        <w:t xml:space="preserve">  </w:t>
+      </w:r>
+      <w:r>
+        <w:rPr>
+          <w:rFonts w:asciiTheme="majorHAnsi" w:eastAsia="Times New Roman" w:hAnsiTheme="majorHAnsi" w:cstheme="majorHAnsi"/>
+        </w:rPr>
+        <w:t xml:space="preserve">                              </w:t>
       </w:r>
       <w:r>
         <w:rPr>
@@ -636,7 +712,30 @@
         <w:rPr>
           <w:rFonts w:asciiTheme="majorHAnsi" w:eastAsia="Times New Roman" w:hAnsiTheme="majorHAnsi" w:cstheme="majorHAnsi"/>
         </w:rPr>
-        <w:t xml:space="preserve">                           </w:t>
+        <w:t xml:space="preserve">            </w:t>
+      </w:r>
+      <w:r>
+        <w:rPr>
+          <w:rFonts w:asciiTheme="majorHAnsi" w:eastAsia="Times New Roman" w:hAnsiTheme="majorHAnsi" w:cstheme="majorHAnsi"/>
+          <w:color w:val="FF0000"/>
+        </w:rPr>
+        <w:t xml:space="preserve">3.1 Gbps per </w:t>
+      </w:r>
+      <w:proofErr w:type="spellStart"/>
+      <w:r>
+        <w:rPr>
+          <w:rFonts w:asciiTheme="majorHAnsi" w:eastAsia="Times New Roman" w:hAnsiTheme="majorHAnsi" w:cstheme="majorHAnsi"/>
+          <w:color w:val="FF0000"/>
+        </w:rPr>
+        <w:t>second</w:t>
+      </w:r>
+      <w:proofErr w:type="spellEnd"/>
+      <w:r>
+        <w:rPr>
+          <w:rFonts w:asciiTheme="majorHAnsi" w:eastAsia="Times New Roman" w:hAnsiTheme="majorHAnsi" w:cstheme="majorHAnsi"/>
+          <w:color w:val="FF0000"/>
+        </w:rPr>
+        <w:t xml:space="preserve">               </w:t>
       </w:r>
     </w:p>
     <w:p>
@@ -657,6 +756,20 @@
         </w:rPr>
         <w:t xml:space="preserve">Max sequential write speed </w:t>
       </w:r>
+      <w:r>
+        <w:rPr>
+          <w:rFonts w:asciiTheme="majorHAnsi" w:eastAsia="Times New Roman" w:hAnsiTheme="majorHAnsi" w:cstheme="majorHAnsi"/>
+        </w:rPr>
+        <w:tab/>
+        <w:t xml:space="preserve">         </w:t>
+      </w:r>
+      <w:r>
+        <w:rPr>
+          <w:rFonts w:asciiTheme="majorHAnsi" w:eastAsia="Times New Roman" w:hAnsiTheme="majorHAnsi" w:cstheme="majorHAnsi"/>
+          <w:color w:val="FF0000"/>
+        </w:rPr>
+        <w:t>2.1 Gbps per second</w:t>
+      </w:r>
     </w:p>
     <w:p>
       <w:pPr>
@@ -676,6 +789,14 @@
         </w:rPr>
         <w:t>Max random read speed</w:t>
       </w:r>
+      <w:r>
+        <w:rPr>
+          <w:rFonts w:asciiTheme="majorHAnsi" w:eastAsia="Times New Roman" w:hAnsiTheme="majorHAnsi" w:cstheme="majorHAnsi"/>
+        </w:rPr>
+        <w:t xml:space="preserve">                  </w:t>
+      </w:r>
+      <w:bookmarkStart w:id="0" w:name="_GoBack"/>
+      <w:bookmarkEnd w:id="0"/>
     </w:p>
     <w:p>
       <w:pPr>
@@ -857,6 +978,7 @@
     </w:p>
     <w:p>
       <w:r>
+        <w:lastRenderedPageBreak/>
         <w:t>Memory Benchmark</w:t>
       </w:r>
     </w:p>
@@ -911,7 +1033,6 @@
     <w:p/>
     <w:p>
       <w:r>
-        <w:lastRenderedPageBreak/>
         <w:t xml:space="preserve">       </w:t>
       </w:r>
       <w:proofErr w:type="spellStart"/>
@@ -1472,10 +1593,7 @@
       </w:r>
     </w:p>
     <w:p/>
-    <w:p>
-      <w:bookmarkStart w:id="0" w:name="_GoBack"/>
-      <w:bookmarkEnd w:id="0"/>
-    </w:p>
+    <w:p/>
     <w:sectPr>
       <w:pgSz w:w="12240" w:h="15840"/>
       <w:pgMar w:top="1440" w:right="1440" w:bottom="1440" w:left="1440" w:header="720" w:footer="720" w:gutter="0"/>

</xml_diff>